<commit_message>
added new route for rushing stats along with file for all queries
queries folder will hold all db query functionality
while api endpoint and routes will execute and retrive
</commit_message>
<xml_diff>
--- a/NFL_Intelligence_Hub_Log.docx
+++ b/NFL_Intelligence_Hub_Log.docx
@@ -20,7 +20,26 @@
     </w:p>
     <w:p>
       <w:r>
-        <w:t>The NFL Intelligence Hub is a full-stack application designed to collect, process, analyze, and visualize NFL player statistics. It integrates data engineering, backend API development, and frontend design. The tech stack includes React, Tailwind CSS, Golang, PostgreSQL, PySpark, and optional Airflow for ETL scheduling.</w:t>
+        <w:t xml:space="preserve">The NFL Intelligence Hub is a full-stack application designed to collect, process, analyze, and visualize NFL player statistics. It integrates data engineering, backend API development, and frontend design. The tech stack includes React, Tailwind CSS, </w:t>
+      </w:r>
+      <w:proofErr w:type="spellStart"/>
+      <w:r>
+        <w:t>FastApi</w:t>
+      </w:r>
+      <w:proofErr w:type="spellEnd"/>
+      <w:r>
+        <w:t xml:space="preserve">, PostgreSQL, </w:t>
+      </w:r>
+      <w:r>
+        <w:t xml:space="preserve">Pandas, </w:t>
+      </w:r>
+      <w:proofErr w:type="spellStart"/>
+      <w:r>
+        <w:t>PySpark</w:t>
+      </w:r>
+      <w:proofErr w:type="spellEnd"/>
+      <w:r>
+        <w:t>, and optional Airflow for ETL scheduling.</w:t>
       </w:r>
     </w:p>
     <w:p>
@@ -41,7 +60,15 @@
       </w:r>
       <w:r>
         <w:br/>
-        <w:t>- Designed database schema: players, teams, rushing_stats, etc.</w:t>
+        <w:t xml:space="preserve">- Designed database schema: players, teams, </w:t>
+      </w:r>
+      <w:proofErr w:type="spellStart"/>
+      <w:r>
+        <w:t>rushing_stats</w:t>
+      </w:r>
+      <w:proofErr w:type="spellEnd"/>
+      <w:r>
+        <w:t>, etc.</w:t>
       </w:r>
       <w:r>
         <w:br/>
@@ -58,20 +85,38 @@
     </w:p>
     <w:p>
       <w:r>
-        <w:t>- Web scraping scripts created using `requests` and `BeautifulSoup` for stats like rushing, kicking, etc.</w:t>
+        <w:t>- Web scraping scripts created using `requests` and `</w:t>
+      </w:r>
+      <w:proofErr w:type="spellStart"/>
+      <w:r>
+        <w:t>BeautifulSoup</w:t>
+      </w:r>
+      <w:proofErr w:type="spellEnd"/>
+      <w:r>
+        <w:t>` for stats like rushing, kicking, etc.</w:t>
       </w:r>
       <w:r>
         <w:br/>
-        <w:t>- Extracted and transformed data into structured pandas DataFrames</w:t>
+        <w:t xml:space="preserve">- Extracted and transformed data into structured pandas </w:t>
       </w:r>
+      <w:proofErr w:type="spellStart"/>
+      <w:r>
+        <w:t>DataFrames</w:t>
+      </w:r>
+      <w:proofErr w:type="spellEnd"/>
       <w:r>
         <w:br/>
         <w:t>- Cleaned and validated data (e.g., removing header rows, missing values)</w:t>
       </w:r>
       <w:r>
         <w:br/>
-        <w:t>- Inserted cleaned data into PostgreSQL using SQLAlchemy</w:t>
+        <w:t xml:space="preserve">- Inserted cleaned data into PostgreSQL using </w:t>
       </w:r>
+      <w:proofErr w:type="spellStart"/>
+      <w:r>
+        <w:t>SQLAlchemy</w:t>
+      </w:r>
+      <w:proofErr w:type="spellEnd"/>
       <w:r>
         <w:br/>
         <w:t>- Resolved data mismatches, like inconsistent team abbreviations</w:t>
@@ -103,7 +148,23 @@
       </w:r>
       <w:r>
         <w:br/>
-        <w:t>- Example bug: NULL `player_id` in `rushing_stats` traced back to FK mismatch</w:t>
+        <w:t>- Example bug: NULL `</w:t>
+      </w:r>
+      <w:proofErr w:type="spellStart"/>
+      <w:r>
+        <w:t>player_id</w:t>
+      </w:r>
+      <w:proofErr w:type="spellEnd"/>
+      <w:r>
+        <w:t>` in `</w:t>
+      </w:r>
+      <w:proofErr w:type="spellStart"/>
+      <w:r>
+        <w:t>rushing_stats</w:t>
+      </w:r>
+      <w:proofErr w:type="spellEnd"/>
+      <w:r>
+        <w:t>` traced back to FK mismatch</w:t>
       </w:r>
     </w:p>
     <w:p>
@@ -116,7 +177,23 @@
     </w:p>
     <w:p>
       <w:r>
-        <w:t>- Decided to use FastAPI and Uvicorn for serving data</w:t>
+        <w:t xml:space="preserve">- Decided to use </w:t>
+      </w:r>
+      <w:proofErr w:type="spellStart"/>
+      <w:r>
+        <w:t>FastAPI</w:t>
+      </w:r>
+      <w:proofErr w:type="spellEnd"/>
+      <w:r>
+        <w:t xml:space="preserve"> and </w:t>
+      </w:r>
+      <w:proofErr w:type="spellStart"/>
+      <w:r>
+        <w:t>Uvicorn</w:t>
+      </w:r>
+      <w:proofErr w:type="spellEnd"/>
+      <w:r>
+        <w:t xml:space="preserve"> for serving data</w:t>
       </w:r>
       <w:r>
         <w:br/>
@@ -124,7 +201,15 @@
       </w:r>
       <w:r>
         <w:br/>
-        <w:t>- Will add Pydantic models if response validation becomes necessary</w:t>
+        <w:t xml:space="preserve">- Will add </w:t>
+      </w:r>
+      <w:proofErr w:type="spellStart"/>
+      <w:r>
+        <w:t>Pydantic</w:t>
+      </w:r>
+      <w:proofErr w:type="spellEnd"/>
+      <w:r>
+        <w:t xml:space="preserve"> models if response validation becomes necessary</w:t>
       </w:r>
       <w:r>
         <w:br/>
@@ -154,7 +239,15 @@
       </w:r>
       <w:r>
         <w:br/>
-        <w:t>- Ensured proper data copying and Pandas view/assignment warnings were avoided</w:t>
+        <w:t xml:space="preserve">- Ensured proper data copying and </w:t>
+      </w:r>
+      <w:proofErr w:type="gramStart"/>
+      <w:r>
+        <w:t>Pandas</w:t>
+      </w:r>
+      <w:proofErr w:type="gramEnd"/>
+      <w:r>
+        <w:t xml:space="preserve"> view/assignment warnings were avoided</w:t>
       </w:r>
     </w:p>
     <w:p>
@@ -175,7 +268,15 @@
       </w:r>
       <w:r>
         <w:br/>
-        <w:t>- Optional: Automate ETL using Airflow or scheduled cron jobs</w:t>
+        <w:t xml:space="preserve">- Optional: Automate ETL using Airflow or scheduled </w:t>
+      </w:r>
+      <w:proofErr w:type="spellStart"/>
+      <w:r>
+        <w:t>cron</w:t>
+      </w:r>
+      <w:proofErr w:type="spellEnd"/>
+      <w:r>
+        <w:t xml:space="preserve"> jobs</w:t>
       </w:r>
       <w:r>
         <w:br/>

</xml_diff>